<commit_message>
add qemu-kvm in base docker image
</commit_message>
<xml_diff>
--- a/docs/design/云盘快照设计文档.docx
+++ b/docs/design/云盘快照设计文档.docx
@@ -59,7 +59,7 @@
           <w:p>
             <w:pPr>
               <w:rPr>
-                <w:rFonts w:ascii="Times New Roman" w:eastAsia="宋体" w:hAnsi="Times New Roman" w:cs="Times New Roman" w:hint="eastAsia"/>
+                <w:rFonts w:ascii="Times New Roman" w:eastAsia="宋体" w:hAnsi="Times New Roman" w:cs="Times New Roman"/>
                 <w:b/>
                 <w:bCs/>
               </w:rPr>
@@ -201,8 +201,6 @@
           <w:rFonts w:ascii="宋体" w:eastAsia="宋体" w:hAnsi="宋体" w:cs="Times New Roman"/>
         </w:rPr>
       </w:pPr>
-      <w:bookmarkStart w:id="0" w:name="_GoBack"/>
-      <w:bookmarkEnd w:id="0"/>
       <w:r>
         <w:rPr>
           <w:rFonts w:ascii="宋体" w:eastAsia="宋体" w:hAnsi="宋体" w:cs="Times New Roman"/>
@@ -2000,7 +1998,21 @@
         <w:rPr>
           <w:rFonts w:ascii="宋体" w:eastAsia="宋体" w:hAnsi="宋体" w:cs="Times New Roman" w:hint="eastAsia"/>
         </w:rPr>
-        <w:t>删除快照s</w:t>
+        <w:t>删除</w:t>
+      </w:r>
+      <w:r>
+        <w:rPr>
+          <w:rFonts w:ascii="宋体" w:eastAsia="宋体" w:hAnsi="宋体" w:cs="Times New Roman" w:hint="eastAsia"/>
+        </w:rPr>
+        <w:t>根</w:t>
+      </w:r>
+      <w:bookmarkStart w:id="0" w:name="_GoBack"/>
+      <w:bookmarkEnd w:id="0"/>
+      <w:r>
+        <w:rPr>
+          <w:rFonts w:ascii="宋体" w:eastAsia="宋体" w:hAnsi="宋体" w:cs="Times New Roman" w:hint="eastAsia"/>
+        </w:rPr>
+        <w:t>快照s</w:t>
       </w:r>
       <w:r>
         <w:rPr>

</xml_diff>